<commit_message>
Ajouter de nom et prenom
</commit_message>
<xml_diff>
--- a/C A la mémoire de.docx
+++ b/C A la mémoire de.docx
@@ -1,11 +1,13 @@
 
 <file path=word/document.xml><?xml version="1.0" encoding="utf-8"?>
-<w:document xmlns:wpc="http://schemas.microsoft.com/office/word/2010/wordprocessingCanvas" xmlns:mc="http://schemas.openxmlformats.org/markup-compatibility/2006" xmlns:o="urn:schemas-microsoft-com:office:office" xmlns:r="http://schemas.openxmlformats.org/officeDocument/2006/relationships" xmlns:m="http://schemas.openxmlformats.org/officeDocument/2006/math" xmlns:v="urn:schemas-microsoft-com:vml" xmlns:wp14="http://schemas.microsoft.com/office/word/2010/wordprocessingDrawing" xmlns:wp="http://schemas.openxmlformats.org/drawingml/2006/wordprocessingDrawing" xmlns:w10="urn:schemas-microsoft-com:office:word" xmlns:w="http://schemas.openxmlformats.org/wordprocessingml/2006/main" xmlns:w14="http://schemas.microsoft.com/office/word/2010/wordml" xmlns:w15="http://schemas.microsoft.com/office/word/2012/wordml" xmlns:wpg="http://schemas.microsoft.com/office/word/2010/wordprocessingGroup" xmlns:wpi="http://schemas.microsoft.com/office/word/2010/wordprocessingInk" xmlns:wne="http://schemas.microsoft.com/office/word/2006/wordml" xmlns:wps="http://schemas.microsoft.com/office/word/2010/wordprocessingShape" mc:Ignorable="w14 w15 wp14">
+<w:document xmlns:o="urn:schemas-microsoft-com:office:office" xmlns:r="http://schemas.openxmlformats.org/officeDocument/2006/relationships" xmlns:v="urn:schemas-microsoft-com:vml" xmlns:w="http://schemas.openxmlformats.org/wordprocessingml/2006/main" xmlns:w10="urn:schemas-microsoft-com:office:word" xmlns:wp="http://schemas.openxmlformats.org/drawingml/2006/wordprocessingDrawing" xmlns:wps="http://schemas.microsoft.com/office/word/2010/wordprocessingShape" xmlns:wpg="http://schemas.microsoft.com/office/word/2010/wordprocessingGroup" xmlns:mc="http://schemas.openxmlformats.org/markup-compatibility/2006" xmlns:wp14="http://schemas.microsoft.com/office/word/2010/wordprocessingDrawing" xmlns:w14="http://schemas.microsoft.com/office/word/2010/wordml" mc:Ignorable="w14 wp14">
   <w:body>
     <w:p>
       <w:pPr>
+        <w:pStyle w:val="Normal"/>
         <w:jc w:val="center"/>
         <w:rPr>
+          <w:b/>
           <w:b/>
           <w:sz w:val="28"/>
         </w:rPr>
@@ -19,139 +21,153 @@
       </w:r>
     </w:p>
     <w:p>
+      <w:pPr>
+        <w:pStyle w:val="Normal"/>
+        <w:rPr/>
+      </w:pPr>
       <w:r>
+        <w:rPr/>
         <w:t>Tous ceux qui ont contribué à notre éducation, à notre formation et à notre réussite et qui ne sont plus là malheureusement :</w:t>
       </w:r>
     </w:p>
     <w:p>
       <w:pPr>
-        <w:pStyle w:val="Paragraphedeliste"/>
+        <w:pStyle w:val="ListParagraph"/>
         <w:numPr>
           <w:ilvl w:val="0"/>
-          <w:numId w:val="4"/>
+          <w:numId w:val="2"/>
         </w:numPr>
-      </w:pPr>
-      <w:bookmarkStart w:id="0" w:name="_GoBack"/>
+        <w:rPr/>
+      </w:pPr>
+      <w:bookmarkStart w:id="0" w:name="__DdeLink__9_1617476226"/>
+      <w:bookmarkEnd w:id="0"/>
       <w:r>
+        <w:rPr/>
         <w:t>Nom et Prénom :</w:t>
       </w:r>
     </w:p>
     <w:p>
       <w:pPr>
-        <w:pStyle w:val="Paragraphedeliste"/>
+        <w:pStyle w:val="ListParagraph"/>
         <w:numPr>
           <w:ilvl w:val="0"/>
-          <w:numId w:val="4"/>
+          <w:numId w:val="2"/>
         </w:numPr>
+        <w:rPr/>
       </w:pPr>
       <w:r>
+        <w:rPr/>
         <w:t>Nom et Prénom :</w:t>
       </w:r>
     </w:p>
     <w:p>
       <w:pPr>
-        <w:pStyle w:val="Paragraphedeliste"/>
+        <w:pStyle w:val="ListParagraph"/>
         <w:numPr>
           <w:ilvl w:val="0"/>
-          <w:numId w:val="4"/>
+          <w:numId w:val="2"/>
         </w:numPr>
+        <w:rPr/>
       </w:pPr>
       <w:r>
+        <w:rPr/>
         <w:t>Nom et Prénom :</w:t>
       </w:r>
     </w:p>
-    <w:bookmarkEnd w:id="0"/>
-    <w:p/>
-    <w:p/>
-    <w:p/>
     <w:p>
+      <w:pPr>
+        <w:pStyle w:val="ListParagraph"/>
+        <w:numPr>
+          <w:ilvl w:val="0"/>
+          <w:numId w:val="2"/>
+        </w:numPr>
+        <w:rPr/>
+      </w:pPr>
+      <w:bookmarkStart w:id="1" w:name="_GoBack"/>
+      <w:bookmarkEnd w:id="1"/>
       <w:r>
+        <w:rPr/>
+        <w:t>Nom et Prénom :</w:t>
+      </w:r>
+    </w:p>
+    <w:p>
+      <w:pPr>
+        <w:pStyle w:val="Normal"/>
+        <w:rPr/>
+      </w:pPr>
+      <w:r>
+        <w:rPr/>
+      </w:r>
+    </w:p>
+    <w:p>
+      <w:pPr>
+        <w:pStyle w:val="Normal"/>
+        <w:rPr/>
+      </w:pPr>
+      <w:r>
+        <w:rPr/>
+      </w:r>
+    </w:p>
+    <w:p>
+      <w:pPr>
+        <w:pStyle w:val="Normal"/>
+        <w:rPr/>
+      </w:pPr>
+      <w:r>
+        <w:rPr/>
+      </w:r>
+    </w:p>
+    <w:p>
+      <w:pPr>
+        <w:pStyle w:val="Normal"/>
+        <w:widowControl/>
+        <w:bidi w:val="0"/>
+        <w:spacing w:lineRule="auto" w:line="259" w:before="0" w:after="160"/>
+        <w:jc w:val="left"/>
+        <w:rPr/>
+      </w:pPr>
+      <w:r>
+        <w:rPr/>
         <w:t>Paix à leur âme et que Dieu leur accueille au Paradis Amen</w:t>
       </w:r>
     </w:p>
     <w:sectPr>
-      <w:footerReference w:type="default" r:id="rId7"/>
+      <w:footerReference w:type="default" r:id="rId2"/>
+      <w:type w:val="nextPage"/>
       <w:pgSz w:w="11906" w:h="16838"/>
-      <w:pgMar w:top="1417" w:right="1417" w:bottom="1417" w:left="1417" w:header="708" w:footer="708" w:gutter="0"/>
-      <w:cols w:space="708"/>
-      <w:docGrid w:linePitch="360"/>
+      <w:pgMar w:left="1417" w:right="1417" w:header="0" w:top="1417" w:footer="708" w:bottom="1417" w:gutter="0"/>
+      <w:pgNumType w:fmt="decimal"/>
+      <w:formProt w:val="false"/>
+      <w:textDirection w:val="lrTb"/>
+      <w:docGrid w:type="default" w:linePitch="360" w:charSpace="4294961151"/>
     </w:sectPr>
   </w:body>
 </w:document>
 </file>
 
-<file path=word/endnotes.xml><?xml version="1.0" encoding="utf-8"?>
-<w:endnotes xmlns:wpc="http://schemas.microsoft.com/office/word/2010/wordprocessingCanvas" xmlns:mc="http://schemas.openxmlformats.org/markup-compatibility/2006" xmlns:o="urn:schemas-microsoft-com:office:office" xmlns:r="http://schemas.openxmlformats.org/officeDocument/2006/relationships" xmlns:m="http://schemas.openxmlformats.org/officeDocument/2006/math" xmlns:v="urn:schemas-microsoft-com:vml" xmlns:wp14="http://schemas.microsoft.com/office/word/2010/wordprocessingDrawing" xmlns:wp="http://schemas.openxmlformats.org/drawingml/2006/wordprocessingDrawing" xmlns:w10="urn:schemas-microsoft-com:office:word" xmlns:w="http://schemas.openxmlformats.org/wordprocessingml/2006/main" xmlns:w14="http://schemas.microsoft.com/office/word/2010/wordml" xmlns:w15="http://schemas.microsoft.com/office/word/2012/wordml" xmlns:wpg="http://schemas.microsoft.com/office/word/2010/wordprocessingGroup" xmlns:wpi="http://schemas.microsoft.com/office/word/2010/wordprocessingInk" xmlns:wne="http://schemas.microsoft.com/office/word/2006/wordml" xmlns:wps="http://schemas.microsoft.com/office/word/2010/wordprocessingShape" mc:Ignorable="w14 w15 wp14">
-  <w:endnote w:type="separator" w:id="-1">
-    <w:p>
-      <w:pPr>
-        <w:spacing w:after="0" w:line="240" w:lineRule="auto"/>
-      </w:pPr>
-      <w:r>
-        <w:separator/>
-      </w:r>
-    </w:p>
-  </w:endnote>
-  <w:endnote w:type="continuationSeparator" w:id="0">
-    <w:p>
-      <w:pPr>
-        <w:spacing w:after="0" w:line="240" w:lineRule="auto"/>
-      </w:pPr>
-      <w:r>
-        <w:continuationSeparator/>
-      </w:r>
-    </w:p>
-  </w:endnote>
-</w:endnotes>
-</file>
-
 <file path=word/footer1.xml><?xml version="1.0" encoding="utf-8"?>
-<w:ftr xmlns:wpc="http://schemas.microsoft.com/office/word/2010/wordprocessingCanvas" xmlns:mc="http://schemas.openxmlformats.org/markup-compatibility/2006" xmlns:o="urn:schemas-microsoft-com:office:office" xmlns:r="http://schemas.openxmlformats.org/officeDocument/2006/relationships" xmlns:m="http://schemas.openxmlformats.org/officeDocument/2006/math" xmlns:v="urn:schemas-microsoft-com:vml" xmlns:wp14="http://schemas.microsoft.com/office/word/2010/wordprocessingDrawing" xmlns:wp="http://schemas.openxmlformats.org/drawingml/2006/wordprocessingDrawing" xmlns:w10="urn:schemas-microsoft-com:office:word" xmlns:w="http://schemas.openxmlformats.org/wordprocessingml/2006/main" xmlns:w14="http://schemas.microsoft.com/office/word/2010/wordml" xmlns:w15="http://schemas.microsoft.com/office/word/2012/wordml" xmlns:wpg="http://schemas.microsoft.com/office/word/2010/wordprocessingGroup" xmlns:wpi="http://schemas.microsoft.com/office/word/2010/wordprocessingInk" xmlns:wne="http://schemas.microsoft.com/office/word/2006/wordml" xmlns:wps="http://schemas.microsoft.com/office/word/2010/wordprocessingShape" mc:Ignorable="w14 w15 wp14">
+<w:ftr xmlns:o="urn:schemas-microsoft-com:office:office" xmlns:r="http://schemas.openxmlformats.org/officeDocument/2006/relationships" xmlns:v="urn:schemas-microsoft-com:vml" xmlns:w="http://schemas.openxmlformats.org/wordprocessingml/2006/main" xmlns:w10="urn:schemas-microsoft-com:office:word" xmlns:wp="http://schemas.openxmlformats.org/drawingml/2006/wordprocessingDrawing" xmlns:wps="http://schemas.microsoft.com/office/word/2010/wordprocessingShape" xmlns:wpg="http://schemas.microsoft.com/office/word/2010/wordprocessingGroup" xmlns:mc="http://schemas.openxmlformats.org/markup-compatibility/2006" xmlns:wp14="http://schemas.microsoft.com/office/word/2010/wordprocessingDrawing" xmlns:w14="http://schemas.microsoft.com/office/word/2010/wordml" mc:Ignorable="w14 wp14">
   <w:p>
     <w:pPr>
       <w:pStyle w:val="Pieddepage"/>
       <w:numPr>
         <w:ilvl w:val="8"/>
-        <w:numId w:val="3"/>
+        <w:numId w:val="1"/>
       </w:numPr>
       <w:jc w:val="right"/>
+      <w:rPr/>
     </w:pPr>
+    <w:r>
+      <w:rPr/>
+    </w:r>
   </w:p>
 </w:ftr>
 </file>
 
-<file path=word/footnotes.xml><?xml version="1.0" encoding="utf-8"?>
-<w:footnotes xmlns:wpc="http://schemas.microsoft.com/office/word/2010/wordprocessingCanvas" xmlns:mc="http://schemas.openxmlformats.org/markup-compatibility/2006" xmlns:o="urn:schemas-microsoft-com:office:office" xmlns:r="http://schemas.openxmlformats.org/officeDocument/2006/relationships" xmlns:m="http://schemas.openxmlformats.org/officeDocument/2006/math" xmlns:v="urn:schemas-microsoft-com:vml" xmlns:wp14="http://schemas.microsoft.com/office/word/2010/wordprocessingDrawing" xmlns:wp="http://schemas.openxmlformats.org/drawingml/2006/wordprocessingDrawing" xmlns:w10="urn:schemas-microsoft-com:office:word" xmlns:w="http://schemas.openxmlformats.org/wordprocessingml/2006/main" xmlns:w14="http://schemas.microsoft.com/office/word/2010/wordml" xmlns:w15="http://schemas.microsoft.com/office/word/2012/wordml" xmlns:wpg="http://schemas.microsoft.com/office/word/2010/wordprocessingGroup" xmlns:wpi="http://schemas.microsoft.com/office/word/2010/wordprocessingInk" xmlns:wne="http://schemas.microsoft.com/office/word/2006/wordml" xmlns:wps="http://schemas.microsoft.com/office/word/2010/wordprocessingShape" mc:Ignorable="w14 w15 wp14">
-  <w:footnote w:type="separator" w:id="-1">
-    <w:p>
-      <w:pPr>
-        <w:spacing w:after="0" w:line="240" w:lineRule="auto"/>
-      </w:pPr>
-      <w:r>
-        <w:separator/>
-      </w:r>
-    </w:p>
-  </w:footnote>
-  <w:footnote w:type="continuationSeparator" w:id="0">
-    <w:p>
-      <w:pPr>
-        <w:spacing w:after="0" w:line="240" w:lineRule="auto"/>
-      </w:pPr>
-      <w:r>
-        <w:continuationSeparator/>
-      </w:r>
-    </w:p>
-  </w:footnote>
-</w:footnotes>
-</file>
-
 <file path=word/numbering.xml><?xml version="1.0" encoding="utf-8"?>
-<w:numbering xmlns:wpc="http://schemas.microsoft.com/office/word/2010/wordprocessingCanvas" xmlns:mc="http://schemas.openxmlformats.org/markup-compatibility/2006" xmlns:o="urn:schemas-microsoft-com:office:office" xmlns:r="http://schemas.openxmlformats.org/officeDocument/2006/relationships" xmlns:m="http://schemas.openxmlformats.org/officeDocument/2006/math" xmlns:v="urn:schemas-microsoft-com:vml" xmlns:wp14="http://schemas.microsoft.com/office/word/2010/wordprocessingDrawing" xmlns:wp="http://schemas.openxmlformats.org/drawingml/2006/wordprocessingDrawing" xmlns:w10="urn:schemas-microsoft-com:office:word" xmlns:w="http://schemas.openxmlformats.org/wordprocessingml/2006/main" xmlns:w14="http://schemas.microsoft.com/office/word/2010/wordml" xmlns:w15="http://schemas.microsoft.com/office/word/2012/wordml" xmlns:wpg="http://schemas.microsoft.com/office/word/2010/wordprocessingGroup" xmlns:wpi="http://schemas.microsoft.com/office/word/2010/wordprocessingInk" xmlns:wne="http://schemas.microsoft.com/office/word/2006/wordml" xmlns:wps="http://schemas.microsoft.com/office/word/2010/wordprocessingShape" mc:Ignorable="w14 w15 wp14">
-  <w:abstractNum w:abstractNumId="0">
-    <w:nsid w:val="22CE6E04"/>
-    <w:multiLevelType w:val="hybridMultilevel"/>
-    <w:tmpl w:val="A5484782"/>
-    <w:lvl w:ilvl="0" w:tplc="040C0013">
+<w:numbering xmlns:w="http://schemas.openxmlformats.org/wordprocessingml/2006/main" xmlns:o="urn:schemas-microsoft-com:office:office" xmlns:r="http://schemas.openxmlformats.org/officeDocument/2006/relationships" xmlns:v="urn:schemas-microsoft-com:vml">
+  <w:abstractNum w:abstractNumId="1">
+    <w:lvl w:ilvl="0">
       <w:start w:val="1"/>
       <w:numFmt w:val="upperRoman"/>
       <w:lvlText w:val="%1."/>
@@ -160,7 +176,7 @@
         <w:ind w:left="720" w:hanging="360"/>
       </w:pPr>
     </w:lvl>
-    <w:lvl w:ilvl="1" w:tplc="040C0019" w:tentative="1">
+    <w:lvl w:ilvl="1">
       <w:start w:val="1"/>
       <w:numFmt w:val="lowerLetter"/>
       <w:lvlText w:val="%2."/>
@@ -169,7 +185,7 @@
         <w:ind w:left="1440" w:hanging="360"/>
       </w:pPr>
     </w:lvl>
-    <w:lvl w:ilvl="2" w:tplc="040C001B" w:tentative="1">
+    <w:lvl w:ilvl="2">
       <w:start w:val="1"/>
       <w:numFmt w:val="lowerRoman"/>
       <w:lvlText w:val="%3."/>
@@ -178,7 +194,7 @@
         <w:ind w:left="2160" w:hanging="180"/>
       </w:pPr>
     </w:lvl>
-    <w:lvl w:ilvl="3" w:tplc="040C000F" w:tentative="1">
+    <w:lvl w:ilvl="3">
       <w:start w:val="1"/>
       <w:numFmt w:val="decimal"/>
       <w:lvlText w:val="%4."/>
@@ -187,7 +203,7 @@
         <w:ind w:left="2880" w:hanging="360"/>
       </w:pPr>
     </w:lvl>
-    <w:lvl w:ilvl="4" w:tplc="040C0019" w:tentative="1">
+    <w:lvl w:ilvl="4">
       <w:start w:val="1"/>
       <w:numFmt w:val="lowerLetter"/>
       <w:lvlText w:val="%5."/>
@@ -196,7 +212,7 @@
         <w:ind w:left="3600" w:hanging="360"/>
       </w:pPr>
     </w:lvl>
-    <w:lvl w:ilvl="5" w:tplc="040C001B" w:tentative="1">
+    <w:lvl w:ilvl="5">
       <w:start w:val="1"/>
       <w:numFmt w:val="lowerRoman"/>
       <w:lvlText w:val="%6."/>
@@ -205,7 +221,7 @@
         <w:ind w:left="4320" w:hanging="180"/>
       </w:pPr>
     </w:lvl>
-    <w:lvl w:ilvl="6" w:tplc="040C000F" w:tentative="1">
+    <w:lvl w:ilvl="6">
       <w:start w:val="1"/>
       <w:numFmt w:val="decimal"/>
       <w:lvlText w:val="%7."/>
@@ -214,7 +230,7 @@
         <w:ind w:left="5040" w:hanging="360"/>
       </w:pPr>
     </w:lvl>
-    <w:lvl w:ilvl="7" w:tplc="040C0019" w:tentative="1">
+    <w:lvl w:ilvl="7">
       <w:start w:val="1"/>
       <w:numFmt w:val="lowerLetter"/>
       <w:lvlText w:val="%8."/>
@@ -223,93 +239,7 @@
         <w:ind w:left="5760" w:hanging="360"/>
       </w:pPr>
     </w:lvl>
-    <w:lvl w:ilvl="8" w:tplc="040C001B" w:tentative="1">
-      <w:start w:val="1"/>
-      <w:numFmt w:val="lowerRoman"/>
-      <w:lvlText w:val="%9."/>
-      <w:lvlJc w:val="right"/>
-      <w:pPr>
-        <w:ind w:left="6480" w:hanging="180"/>
-      </w:pPr>
-    </w:lvl>
-  </w:abstractNum>
-  <w:abstractNum w:abstractNumId="1">
-    <w:nsid w:val="29BB2659"/>
-    <w:multiLevelType w:val="hybridMultilevel"/>
-    <w:tmpl w:val="1FD0CC60"/>
-    <w:lvl w:ilvl="0" w:tplc="040C0013">
-      <w:start w:val="1"/>
-      <w:numFmt w:val="upperRoman"/>
-      <w:lvlText w:val="%1."/>
-      <w:lvlJc w:val="right"/>
-      <w:pPr>
-        <w:ind w:left="720" w:hanging="360"/>
-      </w:pPr>
-    </w:lvl>
-    <w:lvl w:ilvl="1" w:tplc="040C0019" w:tentative="1">
-      <w:start w:val="1"/>
-      <w:numFmt w:val="lowerLetter"/>
-      <w:lvlText w:val="%2."/>
-      <w:lvlJc w:val="left"/>
-      <w:pPr>
-        <w:ind w:left="1440" w:hanging="360"/>
-      </w:pPr>
-    </w:lvl>
-    <w:lvl w:ilvl="2" w:tplc="040C001B" w:tentative="1">
-      <w:start w:val="1"/>
-      <w:numFmt w:val="lowerRoman"/>
-      <w:lvlText w:val="%3."/>
-      <w:lvlJc w:val="right"/>
-      <w:pPr>
-        <w:ind w:left="2160" w:hanging="180"/>
-      </w:pPr>
-    </w:lvl>
-    <w:lvl w:ilvl="3" w:tplc="040C000F" w:tentative="1">
-      <w:start w:val="1"/>
-      <w:numFmt w:val="decimal"/>
-      <w:lvlText w:val="%4."/>
-      <w:lvlJc w:val="left"/>
-      <w:pPr>
-        <w:ind w:left="2880" w:hanging="360"/>
-      </w:pPr>
-    </w:lvl>
-    <w:lvl w:ilvl="4" w:tplc="040C0019" w:tentative="1">
-      <w:start w:val="1"/>
-      <w:numFmt w:val="lowerLetter"/>
-      <w:lvlText w:val="%5."/>
-      <w:lvlJc w:val="left"/>
-      <w:pPr>
-        <w:ind w:left="3600" w:hanging="360"/>
-      </w:pPr>
-    </w:lvl>
-    <w:lvl w:ilvl="5" w:tplc="040C001B" w:tentative="1">
-      <w:start w:val="1"/>
-      <w:numFmt w:val="lowerRoman"/>
-      <w:lvlText w:val="%6."/>
-      <w:lvlJc w:val="right"/>
-      <w:pPr>
-        <w:ind w:left="4320" w:hanging="180"/>
-      </w:pPr>
-    </w:lvl>
-    <w:lvl w:ilvl="6" w:tplc="040C000F" w:tentative="1">
-      <w:start w:val="1"/>
-      <w:numFmt w:val="decimal"/>
-      <w:lvlText w:val="%7."/>
-      <w:lvlJc w:val="left"/>
-      <w:pPr>
-        <w:ind w:left="5040" w:hanging="360"/>
-      </w:pPr>
-    </w:lvl>
-    <w:lvl w:ilvl="7" w:tplc="040C0019" w:tentative="1">
-      <w:start w:val="1"/>
-      <w:numFmt w:val="lowerLetter"/>
-      <w:lvlText w:val="%8."/>
-      <w:lvlJc w:val="left"/>
-      <w:pPr>
-        <w:ind w:left="5760" w:hanging="360"/>
-      </w:pPr>
-    </w:lvl>
-    <w:lvl w:ilvl="8" w:tplc="040C0013">
+    <w:lvl w:ilvl="8">
       <w:start w:val="1"/>
       <w:numFmt w:val="upperRoman"/>
       <w:lvlText w:val="%9."/>
@@ -320,247 +250,275 @@
     </w:lvl>
   </w:abstractNum>
   <w:abstractNum w:abstractNumId="2">
-    <w:nsid w:val="3DEA75DB"/>
-    <w:multiLevelType w:val="hybridMultilevel"/>
-    <w:tmpl w:val="4DEEF28A"/>
-    <w:lvl w:ilvl="0" w:tplc="040C0013">
-      <w:start w:val="1"/>
-      <w:numFmt w:val="upperRoman"/>
-      <w:lvlText w:val="%1."/>
-      <w:lvlJc w:val="right"/>
+    <w:lvl w:ilvl="0">
+      <w:start w:val="1"/>
+      <w:numFmt w:val="bullet"/>
+      <w:lvlText w:val=""/>
+      <w:lvlJc w:val="left"/>
       <w:pPr>
         <w:ind w:left="720" w:hanging="360"/>
       </w:pPr>
-    </w:lvl>
-    <w:lvl w:ilvl="1" w:tplc="040C0019" w:tentative="1">
-      <w:start w:val="1"/>
-      <w:numFmt w:val="lowerLetter"/>
-      <w:lvlText w:val="%2."/>
+      <w:rPr>
+        <w:rFonts w:ascii="Symbol" w:hAnsi="Symbol" w:cs="Symbol" w:hint="default"/>
+      </w:rPr>
+    </w:lvl>
+    <w:lvl w:ilvl="1">
+      <w:start w:val="1"/>
+      <w:numFmt w:val="bullet"/>
+      <w:lvlText w:val="o"/>
       <w:lvlJc w:val="left"/>
       <w:pPr>
         <w:ind w:left="1440" w:hanging="360"/>
       </w:pPr>
-    </w:lvl>
-    <w:lvl w:ilvl="2" w:tplc="040C001B" w:tentative="1">
-      <w:start w:val="1"/>
-      <w:numFmt w:val="lowerRoman"/>
-      <w:lvlText w:val="%3."/>
-      <w:lvlJc w:val="right"/>
-      <w:pPr>
-        <w:ind w:left="2160" w:hanging="180"/>
-      </w:pPr>
-    </w:lvl>
-    <w:lvl w:ilvl="3" w:tplc="040C000F" w:tentative="1">
-      <w:start w:val="1"/>
-      <w:numFmt w:val="decimal"/>
-      <w:lvlText w:val="%4."/>
+      <w:rPr>
+        <w:rFonts w:ascii="Courier New" w:hAnsi="Courier New" w:cs="Courier New" w:hint="default"/>
+        <w:rFonts w:cs="Courier New"/>
+      </w:rPr>
+    </w:lvl>
+    <w:lvl w:ilvl="2">
+      <w:start w:val="1"/>
+      <w:numFmt w:val="bullet"/>
+      <w:lvlText w:val=""/>
+      <w:lvlJc w:val="left"/>
+      <w:pPr>
+        <w:ind w:left="2160" w:hanging="360"/>
+      </w:pPr>
+      <w:rPr>
+        <w:rFonts w:ascii="Wingdings" w:hAnsi="Wingdings" w:cs="Wingdings" w:hint="default"/>
+      </w:rPr>
+    </w:lvl>
+    <w:lvl w:ilvl="3">
+      <w:start w:val="1"/>
+      <w:numFmt w:val="bullet"/>
+      <w:lvlText w:val=""/>
       <w:lvlJc w:val="left"/>
       <w:pPr>
         <w:ind w:left="2880" w:hanging="360"/>
       </w:pPr>
-    </w:lvl>
-    <w:lvl w:ilvl="4" w:tplc="040C0019" w:tentative="1">
-      <w:start w:val="1"/>
-      <w:numFmt w:val="lowerLetter"/>
-      <w:lvlText w:val="%5."/>
+      <w:rPr>
+        <w:rFonts w:ascii="Symbol" w:hAnsi="Symbol" w:cs="Symbol" w:hint="default"/>
+      </w:rPr>
+    </w:lvl>
+    <w:lvl w:ilvl="4">
+      <w:start w:val="1"/>
+      <w:numFmt w:val="bullet"/>
+      <w:lvlText w:val="o"/>
       <w:lvlJc w:val="left"/>
       <w:pPr>
         <w:ind w:left="3600" w:hanging="360"/>
       </w:pPr>
-    </w:lvl>
-    <w:lvl w:ilvl="5" w:tplc="040C001B" w:tentative="1">
-      <w:start w:val="1"/>
-      <w:numFmt w:val="lowerRoman"/>
-      <w:lvlText w:val="%6."/>
-      <w:lvlJc w:val="right"/>
-      <w:pPr>
-        <w:ind w:left="4320" w:hanging="180"/>
-      </w:pPr>
-    </w:lvl>
-    <w:lvl w:ilvl="6" w:tplc="040C000F" w:tentative="1">
-      <w:start w:val="1"/>
-      <w:numFmt w:val="decimal"/>
-      <w:lvlText w:val="%7."/>
+      <w:rPr>
+        <w:rFonts w:ascii="Courier New" w:hAnsi="Courier New" w:cs="Courier New" w:hint="default"/>
+        <w:rFonts w:cs="Courier New"/>
+      </w:rPr>
+    </w:lvl>
+    <w:lvl w:ilvl="5">
+      <w:start w:val="1"/>
+      <w:numFmt w:val="bullet"/>
+      <w:lvlText w:val=""/>
+      <w:lvlJc w:val="left"/>
+      <w:pPr>
+        <w:ind w:left="4320" w:hanging="360"/>
+      </w:pPr>
+      <w:rPr>
+        <w:rFonts w:ascii="Wingdings" w:hAnsi="Wingdings" w:cs="Wingdings" w:hint="default"/>
+      </w:rPr>
+    </w:lvl>
+    <w:lvl w:ilvl="6">
+      <w:start w:val="1"/>
+      <w:numFmt w:val="bullet"/>
+      <w:lvlText w:val=""/>
       <w:lvlJc w:val="left"/>
       <w:pPr>
         <w:ind w:left="5040" w:hanging="360"/>
       </w:pPr>
-    </w:lvl>
-    <w:lvl w:ilvl="7" w:tplc="040C0019" w:tentative="1">
-      <w:start w:val="1"/>
-      <w:numFmt w:val="lowerLetter"/>
-      <w:lvlText w:val="%8."/>
+      <w:rPr>
+        <w:rFonts w:ascii="Symbol" w:hAnsi="Symbol" w:cs="Symbol" w:hint="default"/>
+      </w:rPr>
+    </w:lvl>
+    <w:lvl w:ilvl="7">
+      <w:start w:val="1"/>
+      <w:numFmt w:val="bullet"/>
+      <w:lvlText w:val="o"/>
       <w:lvlJc w:val="left"/>
       <w:pPr>
         <w:ind w:left="5760" w:hanging="360"/>
       </w:pPr>
-    </w:lvl>
-    <w:lvl w:ilvl="8" w:tplc="040C001B" w:tentative="1">
-      <w:start w:val="1"/>
-      <w:numFmt w:val="lowerRoman"/>
-      <w:lvlText w:val="%9."/>
-      <w:lvlJc w:val="right"/>
-      <w:pPr>
-        <w:ind w:left="6480" w:hanging="180"/>
-      </w:pPr>
+      <w:rPr>
+        <w:rFonts w:ascii="Courier New" w:hAnsi="Courier New" w:cs="Courier New" w:hint="default"/>
+        <w:rFonts w:cs="Courier New"/>
+      </w:rPr>
+    </w:lvl>
+    <w:lvl w:ilvl="8">
+      <w:start w:val="1"/>
+      <w:numFmt w:val="bullet"/>
+      <w:lvlText w:val=""/>
+      <w:lvlJc w:val="left"/>
+      <w:pPr>
+        <w:ind w:left="6480" w:hanging="360"/>
+      </w:pPr>
+      <w:rPr>
+        <w:rFonts w:ascii="Wingdings" w:hAnsi="Wingdings" w:cs="Wingdings" w:hint="default"/>
+      </w:rPr>
     </w:lvl>
   </w:abstractNum>
   <w:abstractNum w:abstractNumId="3">
-    <w:nsid w:val="63A035D2"/>
-    <w:multiLevelType w:val="hybridMultilevel"/>
-    <w:tmpl w:val="08388C3A"/>
-    <w:lvl w:ilvl="0" w:tplc="040C0001">
-      <w:start w:val="1"/>
-      <w:numFmt w:val="bullet"/>
-      <w:lvlText w:val=""/>
-      <w:lvlJc w:val="left"/>
-      <w:pPr>
-        <w:ind w:left="720" w:hanging="360"/>
-      </w:pPr>
-      <w:rPr>
-        <w:rFonts w:ascii="Symbol" w:hAnsi="Symbol" w:hint="default"/>
-      </w:rPr>
-    </w:lvl>
-    <w:lvl w:ilvl="1" w:tplc="040C0003" w:tentative="1">
-      <w:start w:val="1"/>
-      <w:numFmt w:val="bullet"/>
-      <w:lvlText w:val="o"/>
-      <w:lvlJc w:val="left"/>
-      <w:pPr>
-        <w:ind w:left="1440" w:hanging="360"/>
-      </w:pPr>
-      <w:rPr>
-        <w:rFonts w:ascii="Courier New" w:hAnsi="Courier New" w:cs="Courier New" w:hint="default"/>
-      </w:rPr>
-    </w:lvl>
-    <w:lvl w:ilvl="2" w:tplc="040C0005" w:tentative="1">
-      <w:start w:val="1"/>
-      <w:numFmt w:val="bullet"/>
-      <w:lvlText w:val=""/>
-      <w:lvlJc w:val="left"/>
-      <w:pPr>
-        <w:ind w:left="2160" w:hanging="360"/>
-      </w:pPr>
-      <w:rPr>
-        <w:rFonts w:ascii="Wingdings" w:hAnsi="Wingdings" w:hint="default"/>
-      </w:rPr>
-    </w:lvl>
-    <w:lvl w:ilvl="3" w:tplc="040C0001" w:tentative="1">
-      <w:start w:val="1"/>
-      <w:numFmt w:val="bullet"/>
-      <w:lvlText w:val=""/>
-      <w:lvlJc w:val="left"/>
-      <w:pPr>
-        <w:ind w:left="2880" w:hanging="360"/>
-      </w:pPr>
-      <w:rPr>
-        <w:rFonts w:ascii="Symbol" w:hAnsi="Symbol" w:hint="default"/>
-      </w:rPr>
-    </w:lvl>
-    <w:lvl w:ilvl="4" w:tplc="040C0003" w:tentative="1">
-      <w:start w:val="1"/>
-      <w:numFmt w:val="bullet"/>
-      <w:lvlText w:val="o"/>
-      <w:lvlJc w:val="left"/>
-      <w:pPr>
-        <w:ind w:left="3600" w:hanging="360"/>
-      </w:pPr>
-      <w:rPr>
-        <w:rFonts w:ascii="Courier New" w:hAnsi="Courier New" w:cs="Courier New" w:hint="default"/>
-      </w:rPr>
-    </w:lvl>
-    <w:lvl w:ilvl="5" w:tplc="040C0005" w:tentative="1">
-      <w:start w:val="1"/>
-      <w:numFmt w:val="bullet"/>
-      <w:lvlText w:val=""/>
-      <w:lvlJc w:val="left"/>
-      <w:pPr>
-        <w:ind w:left="4320" w:hanging="360"/>
-      </w:pPr>
-      <w:rPr>
-        <w:rFonts w:ascii="Wingdings" w:hAnsi="Wingdings" w:hint="default"/>
-      </w:rPr>
-    </w:lvl>
-    <w:lvl w:ilvl="6" w:tplc="040C0001" w:tentative="1">
-      <w:start w:val="1"/>
-      <w:numFmt w:val="bullet"/>
-      <w:lvlText w:val=""/>
-      <w:lvlJc w:val="left"/>
-      <w:pPr>
-        <w:ind w:left="5040" w:hanging="360"/>
-      </w:pPr>
-      <w:rPr>
-        <w:rFonts w:ascii="Symbol" w:hAnsi="Symbol" w:hint="default"/>
-      </w:rPr>
-    </w:lvl>
-    <w:lvl w:ilvl="7" w:tplc="040C0003" w:tentative="1">
-      <w:start w:val="1"/>
-      <w:numFmt w:val="bullet"/>
-      <w:lvlText w:val="o"/>
-      <w:lvlJc w:val="left"/>
-      <w:pPr>
-        <w:ind w:left="5760" w:hanging="360"/>
-      </w:pPr>
-      <w:rPr>
-        <w:rFonts w:ascii="Courier New" w:hAnsi="Courier New" w:cs="Courier New" w:hint="default"/>
-      </w:rPr>
-    </w:lvl>
-    <w:lvl w:ilvl="8" w:tplc="040C0005" w:tentative="1">
-      <w:start w:val="1"/>
-      <w:numFmt w:val="bullet"/>
-      <w:lvlText w:val=""/>
-      <w:lvlJc w:val="left"/>
-      <w:pPr>
-        <w:ind w:left="6480" w:hanging="360"/>
-      </w:pPr>
-      <w:rPr>
-        <w:rFonts w:ascii="Wingdings" w:hAnsi="Wingdings" w:hint="default"/>
-      </w:rPr>
+    <w:lvl w:ilvl="0">
+      <w:start w:val="1"/>
+      <w:numFmt w:val="none"/>
+      <w:suff w:val="nothing"/>
+      <w:lvlText w:val=""/>
+      <w:lvlJc w:val="left"/>
+      <w:pPr>
+        <w:tabs>
+          <w:tab w:val="num" w:pos="432"/>
+        </w:tabs>
+        <w:ind w:left="432" w:hanging="432"/>
+      </w:pPr>
+    </w:lvl>
+    <w:lvl w:ilvl="1">
+      <w:start w:val="1"/>
+      <w:numFmt w:val="none"/>
+      <w:suff w:val="nothing"/>
+      <w:lvlText w:val=""/>
+      <w:lvlJc w:val="left"/>
+      <w:pPr>
+        <w:tabs>
+          <w:tab w:val="num" w:pos="576"/>
+        </w:tabs>
+        <w:ind w:left="576" w:hanging="576"/>
+      </w:pPr>
+    </w:lvl>
+    <w:lvl w:ilvl="2">
+      <w:start w:val="1"/>
+      <w:numFmt w:val="none"/>
+      <w:suff w:val="nothing"/>
+      <w:lvlText w:val=""/>
+      <w:lvlJc w:val="left"/>
+      <w:pPr>
+        <w:tabs>
+          <w:tab w:val="num" w:pos="720"/>
+        </w:tabs>
+        <w:ind w:left="720" w:hanging="720"/>
+      </w:pPr>
+    </w:lvl>
+    <w:lvl w:ilvl="3">
+      <w:start w:val="1"/>
+      <w:numFmt w:val="none"/>
+      <w:suff w:val="nothing"/>
+      <w:lvlText w:val=""/>
+      <w:lvlJc w:val="left"/>
+      <w:pPr>
+        <w:tabs>
+          <w:tab w:val="num" w:pos="864"/>
+        </w:tabs>
+        <w:ind w:left="864" w:hanging="864"/>
+      </w:pPr>
+    </w:lvl>
+    <w:lvl w:ilvl="4">
+      <w:start w:val="1"/>
+      <w:numFmt w:val="none"/>
+      <w:suff w:val="nothing"/>
+      <w:lvlText w:val=""/>
+      <w:lvlJc w:val="left"/>
+      <w:pPr>
+        <w:tabs>
+          <w:tab w:val="num" w:pos="1008"/>
+        </w:tabs>
+        <w:ind w:left="1008" w:hanging="1008"/>
+      </w:pPr>
+    </w:lvl>
+    <w:lvl w:ilvl="5">
+      <w:start w:val="1"/>
+      <w:numFmt w:val="none"/>
+      <w:suff w:val="nothing"/>
+      <w:lvlText w:val=""/>
+      <w:lvlJc w:val="left"/>
+      <w:pPr>
+        <w:tabs>
+          <w:tab w:val="num" w:pos="1152"/>
+        </w:tabs>
+        <w:ind w:left="1152" w:hanging="1152"/>
+      </w:pPr>
+    </w:lvl>
+    <w:lvl w:ilvl="6">
+      <w:start w:val="1"/>
+      <w:numFmt w:val="none"/>
+      <w:suff w:val="nothing"/>
+      <w:lvlText w:val=""/>
+      <w:lvlJc w:val="left"/>
+      <w:pPr>
+        <w:tabs>
+          <w:tab w:val="num" w:pos="1296"/>
+        </w:tabs>
+        <w:ind w:left="1296" w:hanging="1296"/>
+      </w:pPr>
+    </w:lvl>
+    <w:lvl w:ilvl="7">
+      <w:start w:val="1"/>
+      <w:numFmt w:val="none"/>
+      <w:suff w:val="nothing"/>
+      <w:lvlText w:val=""/>
+      <w:lvlJc w:val="left"/>
+      <w:pPr>
+        <w:tabs>
+          <w:tab w:val="num" w:pos="1440"/>
+        </w:tabs>
+        <w:ind w:left="1440" w:hanging="1440"/>
+      </w:pPr>
+    </w:lvl>
+    <w:lvl w:ilvl="8">
+      <w:start w:val="1"/>
+      <w:numFmt w:val="none"/>
+      <w:suff w:val="nothing"/>
+      <w:lvlText w:val=""/>
+      <w:lvlJc w:val="left"/>
+      <w:pPr>
+        <w:tabs>
+          <w:tab w:val="num" w:pos="1584"/>
+        </w:tabs>
+        <w:ind w:left="1584" w:hanging="1584"/>
+      </w:pPr>
     </w:lvl>
   </w:abstractNum>
   <w:num w:numId="1">
+    <w:abstractNumId w:val="1"/>
+  </w:num>
+  <w:num w:numId="2">
     <w:abstractNumId w:val="2"/>
   </w:num>
-  <w:num w:numId="2">
-    <w:abstractNumId w:val="0"/>
-  </w:num>
   <w:num w:numId="3">
-    <w:abstractNumId w:val="1"/>
-  </w:num>
-  <w:num w:numId="4">
     <w:abstractNumId w:val="3"/>
   </w:num>
 </w:numbering>
 </file>
 
 <file path=word/styles.xml><?xml version="1.0" encoding="utf-8"?>
-<w:styles xmlns:mc="http://schemas.openxmlformats.org/markup-compatibility/2006" xmlns:r="http://schemas.openxmlformats.org/officeDocument/2006/relationships" xmlns:w="http://schemas.openxmlformats.org/wordprocessingml/2006/main" xmlns:w14="http://schemas.microsoft.com/office/word/2010/wordml" xmlns:w15="http://schemas.microsoft.com/office/word/2012/wordml" mc:Ignorable="w14 w15">
+<w:styles xmlns:w="http://schemas.openxmlformats.org/wordprocessingml/2006/main" xmlns:w14="http://schemas.microsoft.com/office/word/2010/wordml" xmlns:mc="http://schemas.openxmlformats.org/markup-compatibility/2006" mc:Ignorable="w14">
   <w:docDefaults>
     <w:rPrDefault>
       <w:rPr>
-        <w:rFonts w:ascii="Times New Roman" w:eastAsiaTheme="minorHAnsi" w:hAnsi="Times New Roman" w:cstheme="minorBidi"/>
+        <w:rFonts w:ascii="Times New Roman" w:hAnsi="Times New Roman" w:eastAsia="Calibri" w:cs="" w:cstheme="minorBidi" w:eastAsiaTheme="minorHAnsi"/>
         <w:sz w:val="24"/>
         <w:szCs w:val="22"/>
         <w:lang w:val="fr-FR" w:eastAsia="en-US" w:bidi="ar-SA"/>
       </w:rPr>
     </w:rPrDefault>
     <w:pPrDefault>
-      <w:pPr>
-        <w:spacing w:after="160" w:line="259" w:lineRule="auto"/>
-      </w:pPr>
+      <w:pPr/>
     </w:pPrDefault>
   </w:docDefaults>
   <w:latentStyles w:defLockedState="0" w:defUIPriority="99" w:defSemiHidden="0" w:defUnhideWhenUsed="0" w:defQFormat="0" w:count="371">
     <w:lsdException w:name="Normal" w:uiPriority="0" w:qFormat="1"/>
     <w:lsdException w:name="heading 1" w:uiPriority="9" w:qFormat="1"/>
-    <w:lsdException w:name="heading 2" w:semiHidden="1" w:uiPriority="9" w:unhideWhenUsed="1" w:qFormat="1"/>
-    <w:lsdException w:name="heading 3" w:semiHidden="1" w:uiPriority="9" w:unhideWhenUsed="1" w:qFormat="1"/>
-    <w:lsdException w:name="heading 4" w:semiHidden="1" w:uiPriority="9" w:unhideWhenUsed="1" w:qFormat="1"/>
-    <w:lsdException w:name="heading 5" w:semiHidden="1" w:uiPriority="9" w:unhideWhenUsed="1" w:qFormat="1"/>
-    <w:lsdException w:name="heading 6" w:semiHidden="1" w:uiPriority="9" w:unhideWhenUsed="1" w:qFormat="1"/>
-    <w:lsdException w:name="heading 7" w:semiHidden="1" w:uiPriority="9" w:unhideWhenUsed="1" w:qFormat="1"/>
-    <w:lsdException w:name="heading 8" w:semiHidden="1" w:uiPriority="9" w:unhideWhenUsed="1" w:qFormat="1"/>
-    <w:lsdException w:name="heading 9" w:semiHidden="1" w:uiPriority="9" w:unhideWhenUsed="1" w:qFormat="1"/>
+    <w:lsdException w:name="heading 2" w:uiPriority="9" w:semiHidden="1" w:unhideWhenUsed="1" w:qFormat="1"/>
+    <w:lsdException w:name="heading 3" w:uiPriority="9" w:semiHidden="1" w:unhideWhenUsed="1" w:qFormat="1"/>
+    <w:lsdException w:name="heading 4" w:uiPriority="9" w:semiHidden="1" w:unhideWhenUsed="1" w:qFormat="1"/>
+    <w:lsdException w:name="heading 5" w:uiPriority="9" w:semiHidden="1" w:unhideWhenUsed="1" w:qFormat="1"/>
+    <w:lsdException w:name="heading 6" w:uiPriority="9" w:semiHidden="1" w:unhideWhenUsed="1" w:qFormat="1"/>
+    <w:lsdException w:name="heading 7" w:uiPriority="9" w:semiHidden="1" w:unhideWhenUsed="1" w:qFormat="1"/>
+    <w:lsdException w:name="heading 8" w:uiPriority="9" w:semiHidden="1" w:unhideWhenUsed="1" w:qFormat="1"/>
+    <w:lsdException w:name="heading 9" w:uiPriority="9" w:semiHidden="1" w:unhideWhenUsed="1" w:qFormat="1"/>
     <w:lsdException w:name="index 1" w:semiHidden="1" w:unhideWhenUsed="1"/>
     <w:lsdException w:name="index 2" w:semiHidden="1" w:unhideWhenUsed="1"/>
     <w:lsdException w:name="index 3" w:semiHidden="1" w:unhideWhenUsed="1"/>
@@ -570,22 +528,22 @@
     <w:lsdException w:name="index 7" w:semiHidden="1" w:unhideWhenUsed="1"/>
     <w:lsdException w:name="index 8" w:semiHidden="1" w:unhideWhenUsed="1"/>
     <w:lsdException w:name="index 9" w:semiHidden="1" w:unhideWhenUsed="1"/>
-    <w:lsdException w:name="toc 1" w:semiHidden="1" w:uiPriority="39" w:unhideWhenUsed="1"/>
-    <w:lsdException w:name="toc 2" w:semiHidden="1" w:uiPriority="39" w:unhideWhenUsed="1"/>
-    <w:lsdException w:name="toc 3" w:semiHidden="1" w:uiPriority="39" w:unhideWhenUsed="1"/>
-    <w:lsdException w:name="toc 4" w:semiHidden="1" w:uiPriority="39" w:unhideWhenUsed="1"/>
-    <w:lsdException w:name="toc 5" w:semiHidden="1" w:uiPriority="39" w:unhideWhenUsed="1"/>
-    <w:lsdException w:name="toc 6" w:semiHidden="1" w:uiPriority="39" w:unhideWhenUsed="1"/>
-    <w:lsdException w:name="toc 7" w:semiHidden="1" w:uiPriority="39" w:unhideWhenUsed="1"/>
-    <w:lsdException w:name="toc 8" w:semiHidden="1" w:uiPriority="39" w:unhideWhenUsed="1"/>
-    <w:lsdException w:name="toc 9" w:semiHidden="1" w:uiPriority="39" w:unhideWhenUsed="1"/>
+    <w:lsdException w:name="toc 1" w:uiPriority="39" w:semiHidden="1" w:unhideWhenUsed="1"/>
+    <w:lsdException w:name="toc 2" w:uiPriority="39" w:semiHidden="1" w:unhideWhenUsed="1"/>
+    <w:lsdException w:name="toc 3" w:uiPriority="39" w:semiHidden="1" w:unhideWhenUsed="1"/>
+    <w:lsdException w:name="toc 4" w:uiPriority="39" w:semiHidden="1" w:unhideWhenUsed="1"/>
+    <w:lsdException w:name="toc 5" w:uiPriority="39" w:semiHidden="1" w:unhideWhenUsed="1"/>
+    <w:lsdException w:name="toc 6" w:uiPriority="39" w:semiHidden="1" w:unhideWhenUsed="1"/>
+    <w:lsdException w:name="toc 7" w:uiPriority="39" w:semiHidden="1" w:unhideWhenUsed="1"/>
+    <w:lsdException w:name="toc 8" w:uiPriority="39" w:semiHidden="1" w:unhideWhenUsed="1"/>
+    <w:lsdException w:name="toc 9" w:uiPriority="39" w:semiHidden="1" w:unhideWhenUsed="1"/>
     <w:lsdException w:name="Normal Indent" w:semiHidden="1" w:unhideWhenUsed="1"/>
     <w:lsdException w:name="footnote text" w:semiHidden="1" w:unhideWhenUsed="1"/>
     <w:lsdException w:name="annotation text" w:semiHidden="1" w:unhideWhenUsed="1"/>
     <w:lsdException w:name="header" w:semiHidden="1" w:unhideWhenUsed="1"/>
     <w:lsdException w:name="footer" w:semiHidden="1" w:unhideWhenUsed="1"/>
     <w:lsdException w:name="index heading" w:semiHidden="1" w:unhideWhenUsed="1"/>
-    <w:lsdException w:name="caption" w:semiHidden="1" w:uiPriority="35" w:unhideWhenUsed="1" w:qFormat="1"/>
+    <w:lsdException w:name="caption" w:uiPriority="35" w:semiHidden="1" w:unhideWhenUsed="1" w:qFormat="1"/>
     <w:lsdException w:name="table of figures" w:semiHidden="1" w:unhideWhenUsed="1"/>
     <w:lsdException w:name="envelope address" w:semiHidden="1" w:unhideWhenUsed="1"/>
     <w:lsdException w:name="envelope return" w:semiHidden="1" w:unhideWhenUsed="1"/>
@@ -616,7 +574,7 @@
     <w:lsdException w:name="Title" w:uiPriority="10" w:qFormat="1"/>
     <w:lsdException w:name="Closing" w:semiHidden="1" w:unhideWhenUsed="1"/>
     <w:lsdException w:name="Signature" w:semiHidden="1" w:unhideWhenUsed="1"/>
-    <w:lsdException w:name="Default Paragraph Font" w:semiHidden="1" w:uiPriority="1" w:unhideWhenUsed="1"/>
+    <w:lsdException w:name="Default Paragraph Font" w:uiPriority="1" w:semiHidden="1" w:unhideWhenUsed="1"/>
     <w:lsdException w:name="Body Text" w:semiHidden="1" w:unhideWhenUsed="1"/>
     <w:lsdException w:name="Body Text Indent" w:semiHidden="1" w:unhideWhenUsed="1"/>
     <w:lsdException w:name="List Continue" w:semiHidden="1" w:unhideWhenUsed="1"/>
@@ -816,8 +774,8 @@
     <w:lsdException w:name="Subtle Reference" w:uiPriority="31" w:qFormat="1"/>
     <w:lsdException w:name="Intense Reference" w:uiPriority="32" w:qFormat="1"/>
     <w:lsdException w:name="Book Title" w:uiPriority="33" w:qFormat="1"/>
-    <w:lsdException w:name="Bibliography" w:semiHidden="1" w:uiPriority="37" w:unhideWhenUsed="1"/>
-    <w:lsdException w:name="TOC Heading" w:semiHidden="1" w:uiPriority="39" w:unhideWhenUsed="1" w:qFormat="1"/>
+    <w:lsdException w:name="Bibliography" w:uiPriority="37" w:semiHidden="1" w:unhideWhenUsed="1"/>
+    <w:lsdException w:name="TOC Heading" w:uiPriority="39" w:semiHidden="1" w:unhideWhenUsed="1" w:qFormat="1"/>
     <w:lsdException w:name="Plain Table 1" w:uiPriority="41"/>
     <w:lsdException w:name="Plain Table 2" w:uiPriority="42"/>
     <w:lsdException w:name="Plain Table 3" w:uiPriority="43"/>
@@ -923,15 +881,179 @@
     <w:lsdException w:name="List Table 6 Colorful Accent 6" w:uiPriority="51"/>
     <w:lsdException w:name="List Table 7 Colorful Accent 6" w:uiPriority="52"/>
   </w:latentStyles>
-  <w:style w:type="paragraph" w:default="1" w:styleId="Normal">
+  <w:style w:type="paragraph" w:styleId="Normal" w:default="1">
     <w:name w:val="Normal"/>
     <w:qFormat/>
-  </w:style>
-  <w:style w:type="character" w:default="1" w:styleId="Policepardfaut">
+    <w:pPr>
+      <w:widowControl/>
+      <w:bidi w:val="0"/>
+      <w:spacing w:lineRule="auto" w:line="259" w:before="0" w:after="160"/>
+      <w:jc w:val="left"/>
+    </w:pPr>
+    <w:rPr>
+      <w:rFonts w:ascii="Times New Roman" w:hAnsi="Times New Roman" w:eastAsia="Calibri" w:cs="" w:cstheme="minorBidi" w:eastAsiaTheme="minorHAnsi"/>
+      <w:color w:val="auto"/>
+      <w:sz w:val="24"/>
+      <w:szCs w:val="22"/>
+      <w:lang w:val="fr-FR" w:eastAsia="en-US" w:bidi="ar-SA"/>
+    </w:rPr>
+  </w:style>
+  <w:style w:type="character" w:styleId="DefaultParagraphFont" w:default="1">
     <w:name w:val="Default Paragraph Font"/>
     <w:uiPriority w:val="1"/>
     <w:semiHidden/>
     <w:unhideWhenUsed/>
+    <w:qFormat/>
+    <w:rPr/>
+  </w:style>
+  <w:style w:type="character" w:styleId="EntteCar" w:customStyle="1">
+    <w:name w:val="En-tête Car"/>
+    <w:basedOn w:val="DefaultParagraphFont"/>
+    <w:link w:val="En-tte"/>
+    <w:uiPriority w:val="99"/>
+    <w:qFormat/>
+    <w:rsid w:val="00f46aea"/>
+    <w:rPr/>
+  </w:style>
+  <w:style w:type="character" w:styleId="PieddepageCar" w:customStyle="1">
+    <w:name w:val="Pied de page Car"/>
+    <w:basedOn w:val="DefaultParagraphFont"/>
+    <w:link w:val="Pieddepage"/>
+    <w:uiPriority w:val="99"/>
+    <w:qFormat/>
+    <w:rsid w:val="00f46aea"/>
+    <w:rPr/>
+  </w:style>
+  <w:style w:type="character" w:styleId="ListLabel1">
+    <w:name w:val="ListLabel 1"/>
+    <w:qFormat/>
+    <w:rPr>
+      <w:rFonts w:cs="Courier New"/>
+    </w:rPr>
+  </w:style>
+  <w:style w:type="character" w:styleId="ListLabel2">
+    <w:name w:val="ListLabel 2"/>
+    <w:qFormat/>
+    <w:rPr>
+      <w:rFonts w:cs="Courier New"/>
+    </w:rPr>
+  </w:style>
+  <w:style w:type="character" w:styleId="ListLabel3">
+    <w:name w:val="ListLabel 3"/>
+    <w:qFormat/>
+    <w:rPr>
+      <w:rFonts w:cs="Courier New"/>
+    </w:rPr>
+  </w:style>
+  <w:style w:type="paragraph" w:styleId="Titre">
+    <w:name w:val="Titre"/>
+    <w:basedOn w:val="Normal"/>
+    <w:next w:val="Corpsdetexte"/>
+    <w:qFormat/>
+    <w:pPr>
+      <w:keepNext/>
+      <w:spacing w:before="240" w:after="120"/>
+    </w:pPr>
+    <w:rPr>
+      <w:rFonts w:ascii="Liberation Sans" w:hAnsi="Liberation Sans" w:eastAsia="AR PL SungtiL GB" w:cs="Lohit Devanagari"/>
+      <w:sz w:val="28"/>
+      <w:szCs w:val="28"/>
+    </w:rPr>
+  </w:style>
+  <w:style w:type="paragraph" w:styleId="Corpsdetexte">
+    <w:name w:val="Body Text"/>
+    <w:basedOn w:val="Normal"/>
+    <w:pPr>
+      <w:spacing w:lineRule="auto" w:line="288" w:before="0" w:after="140"/>
+    </w:pPr>
+    <w:rPr/>
+  </w:style>
+  <w:style w:type="paragraph" w:styleId="Liste">
+    <w:name w:val="List"/>
+    <w:basedOn w:val="Corpsdetexte"/>
+    <w:pPr/>
+    <w:rPr>
+      <w:rFonts w:cs="Lohit Devanagari"/>
+    </w:rPr>
+  </w:style>
+  <w:style w:type="paragraph" w:styleId="Lgende">
+    <w:name w:val="Caption"/>
+    <w:basedOn w:val="Normal"/>
+    <w:qFormat/>
+    <w:pPr>
+      <w:suppressLineNumbers/>
+      <w:spacing w:before="120" w:after="120"/>
+    </w:pPr>
+    <w:rPr>
+      <w:rFonts w:cs="Lohit Devanagari"/>
+      <w:i/>
+      <w:iCs/>
+      <w:sz w:val="24"/>
+      <w:szCs w:val="24"/>
+    </w:rPr>
+  </w:style>
+  <w:style w:type="paragraph" w:styleId="Index">
+    <w:name w:val="Index"/>
+    <w:basedOn w:val="Normal"/>
+    <w:qFormat/>
+    <w:pPr>
+      <w:suppressLineNumbers/>
+    </w:pPr>
+    <w:rPr>
+      <w:rFonts w:cs="Lohit Devanagari"/>
+    </w:rPr>
+  </w:style>
+  <w:style w:type="paragraph" w:styleId="ListParagraph">
+    <w:name w:val="List Paragraph"/>
+    <w:basedOn w:val="Normal"/>
+    <w:uiPriority w:val="34"/>
+    <w:qFormat/>
+    <w:rsid w:val="00f46aea"/>
+    <w:pPr>
+      <w:spacing w:before="0" w:after="160"/>
+      <w:ind w:left="720" w:hanging="0"/>
+      <w:contextualSpacing/>
+    </w:pPr>
+    <w:rPr/>
+  </w:style>
+  <w:style w:type="paragraph" w:styleId="Entte">
+    <w:name w:val="Header"/>
+    <w:basedOn w:val="Normal"/>
+    <w:link w:val="En-tteCar"/>
+    <w:uiPriority w:val="99"/>
+    <w:unhideWhenUsed/>
+    <w:rsid w:val="00f46aea"/>
+    <w:pPr>
+      <w:tabs>
+        <w:tab w:val="center" w:pos="4536" w:leader="none"/>
+        <w:tab w:val="right" w:pos="9072" w:leader="none"/>
+      </w:tabs>
+      <w:spacing w:lineRule="auto" w:line="240" w:before="0" w:after="0"/>
+    </w:pPr>
+    <w:rPr/>
+  </w:style>
+  <w:style w:type="paragraph" w:styleId="Pieddepage">
+    <w:name w:val="Footer"/>
+    <w:basedOn w:val="Normal"/>
+    <w:link w:val="PieddepageCar"/>
+    <w:uiPriority w:val="99"/>
+    <w:unhideWhenUsed/>
+    <w:rsid w:val="00f46aea"/>
+    <w:pPr>
+      <w:tabs>
+        <w:tab w:val="center" w:pos="4536" w:leader="none"/>
+        <w:tab w:val="right" w:pos="9072" w:leader="none"/>
+      </w:tabs>
+      <w:spacing w:lineRule="auto" w:line="240" w:before="0" w:after="0"/>
+    </w:pPr>
+    <w:rPr/>
+  </w:style>
+  <w:style w:type="numbering" w:styleId="NoList" w:default="1">
+    <w:name w:val="No List"/>
+    <w:uiPriority w:val="99"/>
+    <w:semiHidden/>
+    <w:unhideWhenUsed/>
+    <w:qFormat/>
   </w:style>
   <w:style w:type="table" w:default="1" w:styleId="TableauNormal">
     <w:name w:val="Normal Table"/>
@@ -947,67 +1069,6 @@
         <w:right w:w="108" w:type="dxa"/>
       </w:tblCellMar>
     </w:tblPr>
-  </w:style>
-  <w:style w:type="numbering" w:default="1" w:styleId="Aucuneliste">
-    <w:name w:val="No List"/>
-    <w:uiPriority w:val="99"/>
-    <w:semiHidden/>
-    <w:unhideWhenUsed/>
-  </w:style>
-  <w:style w:type="paragraph" w:styleId="Paragraphedeliste">
-    <w:name w:val="List Paragraph"/>
-    <w:basedOn w:val="Normal"/>
-    <w:uiPriority w:val="34"/>
-    <w:qFormat/>
-    <w:rsid w:val="00F46AEA"/>
-    <w:pPr>
-      <w:ind w:left="720"/>
-      <w:contextualSpacing/>
-    </w:pPr>
-  </w:style>
-  <w:style w:type="paragraph" w:styleId="En-tte">
-    <w:name w:val="header"/>
-    <w:basedOn w:val="Normal"/>
-    <w:link w:val="En-tteCar"/>
-    <w:uiPriority w:val="99"/>
-    <w:unhideWhenUsed/>
-    <w:rsid w:val="00F46AEA"/>
-    <w:pPr>
-      <w:tabs>
-        <w:tab w:val="center" w:pos="4536"/>
-        <w:tab w:val="right" w:pos="9072"/>
-      </w:tabs>
-      <w:spacing w:after="0" w:line="240" w:lineRule="auto"/>
-    </w:pPr>
-  </w:style>
-  <w:style w:type="character" w:customStyle="1" w:styleId="En-tteCar">
-    <w:name w:val="En-tête Car"/>
-    <w:basedOn w:val="Policepardfaut"/>
-    <w:link w:val="En-tte"/>
-    <w:uiPriority w:val="99"/>
-    <w:rsid w:val="00F46AEA"/>
-  </w:style>
-  <w:style w:type="paragraph" w:styleId="Pieddepage">
-    <w:name w:val="footer"/>
-    <w:basedOn w:val="Normal"/>
-    <w:link w:val="PieddepageCar"/>
-    <w:uiPriority w:val="99"/>
-    <w:unhideWhenUsed/>
-    <w:rsid w:val="00F46AEA"/>
-    <w:pPr>
-      <w:tabs>
-        <w:tab w:val="center" w:pos="4536"/>
-        <w:tab w:val="right" w:pos="9072"/>
-      </w:tabs>
-      <w:spacing w:after="0" w:line="240" w:lineRule="auto"/>
-    </w:pPr>
-  </w:style>
-  <w:style w:type="character" w:customStyle="1" w:styleId="PieddepageCar">
-    <w:name w:val="Pied de page Car"/>
-    <w:basedOn w:val="Policepardfaut"/>
-    <w:link w:val="Pieddepage"/>
-    <w:uiPriority w:val="99"/>
-    <w:rsid w:val="00F46AEA"/>
   </w:style>
 </w:styles>
 </file>

</xml_diff>